<commit_message>
Updated Pros and Cons inside HealthyCart.docx
</commit_message>
<xml_diff>
--- a/docx&pdf/HealthyCart.docx
+++ b/docx&pdf/HealthyCart.docx
@@ -226,6 +226,82 @@
           <w:lang w:val="it-IT"/>
         </w:rPr>
       </w:pPr>
+      <w:r>
+        <w:rPr>
+          <w:sz w:val="36"/>
+          <w:szCs w:val="36"/>
+          <w:lang w:val="it-IT"/>
+        </w:rPr>
+        <w:t xml:space="preserve">HealthyCart è un’applicazione che si occupa di fornire agli utenti </w:t>
+      </w:r>
+      <w:r>
+        <w:rPr>
+          <w:sz w:val="36"/>
+          <w:szCs w:val="36"/>
+          <w:lang w:val="it-IT"/>
+        </w:rPr>
+        <w:t>un’interfaccia semplice ed efficace per poter organizzare la spesa, fornendo anche informazioni circa i prodotti in vendita. In particolare fornisce per ogni prodotto mostrato, un punteggio da 0 a 100, sulla base dei valori nutrizionali, degli additivi e sulla natura biologica o meno del prodotto.</w:t>
+      </w:r>
+      <w:r>
+        <w:rPr>
+          <w:sz w:val="36"/>
+          <w:szCs w:val="36"/>
+          <w:lang w:val="it-IT"/>
+        </w:rPr>
+        <w:t xml:space="preserve"> Inoltre, si pone l’obiettivo di facilitare la pianificazione della spesa, mettendo a disposizione dei propri utenti un sistema di ricerca dei supermercati più vicini, e salvando per ogni singolo utente, le sue precedenti spese.</w:t>
+      </w:r>
+    </w:p>
+    <w:p>
+      <w:pPr>
+        <w:rPr>
+          <w:sz w:val="36"/>
+          <w:szCs w:val="36"/>
+          <w:lang w:val="it-IT"/>
+        </w:rPr>
+      </w:pPr>
+    </w:p>
+    <w:p>
+      <w:pPr>
+        <w:jc w:val="center"/>
+        <w:rPr>
+          <w:sz w:val="56"/>
+          <w:szCs w:val="56"/>
+          <w:lang w:val="it-IT"/>
+        </w:rPr>
+      </w:pPr>
+      <w:r>
+        <w:rPr>
+          <w:sz w:val="56"/>
+          <w:szCs w:val="56"/>
+          <w:lang w:val="it-IT"/>
+        </w:rPr>
+        <w:t>2</w:t>
+      </w:r>
+      <w:r>
+        <w:rPr>
+          <w:sz w:val="56"/>
+          <w:szCs w:val="56"/>
+          <w:lang w:val="it-IT"/>
+        </w:rPr>
+        <w:t>.SISTEMI CORRELATI</w:t>
+      </w:r>
+      <w:r>
+        <w:rPr>
+          <w:sz w:val="56"/>
+          <w:szCs w:val="56"/>
+          <w:lang w:val="it-IT"/>
+        </w:rPr>
+        <w:t xml:space="preserve"> – PRO E CONTRO</w:t>
+      </w:r>
+    </w:p>
+    <w:p>
+      <w:pPr>
+        <w:rPr>
+          <w:sz w:val="36"/>
+          <w:szCs w:val="36"/>
+          <w:lang w:val="it-IT"/>
+        </w:rPr>
+      </w:pPr>
       <w:proofErr w:type="spellStart"/>
       <w:r>
         <w:rPr>
@@ -242,68 +318,16 @@
           <w:szCs w:val="36"/>
           <w:lang w:val="it-IT"/>
         </w:rPr>
-        <w:t xml:space="preserve"> è un’applicazione che si occupa di fornire agli utenti </w:t>
-      </w:r>
-      <w:r>
-        <w:rPr>
-          <w:sz w:val="36"/>
-          <w:szCs w:val="36"/>
-          <w:lang w:val="it-IT"/>
-        </w:rPr>
-        <w:t>un’interfaccia semplice ed efficace per poter organizzare la spesa, fornendo anche informazioni circa i prodotti in vendita. In particolare fornisce per ogni prodotto mostrato, un punteggio da 0 a 100, sulla base dei valori nutrizionali, degli additivi e sulla natura biologica o meno del prodotto.</w:t>
-      </w:r>
-      <w:r>
-        <w:rPr>
-          <w:sz w:val="36"/>
-          <w:szCs w:val="36"/>
-          <w:lang w:val="it-IT"/>
-        </w:rPr>
-        <w:t xml:space="preserve"> Inoltre, si pone l’obiettivo di facilitare la pianificazione della spesa, mettendo a disposizione dei propri utenti un sistema di ricerca dei supermercati più vicini, e salvando per ogni singolo utente, le sue precedenti spese.</w:t>
-      </w:r>
-    </w:p>
-    <w:p>
-      <w:pPr>
-        <w:rPr>
-          <w:sz w:val="36"/>
-          <w:szCs w:val="36"/>
-          <w:lang w:val="it-IT"/>
-        </w:rPr>
-      </w:pPr>
-    </w:p>
-    <w:p>
-      <w:pPr>
-        <w:jc w:val="center"/>
-        <w:rPr>
-          <w:sz w:val="56"/>
-          <w:szCs w:val="56"/>
-          <w:lang w:val="it-IT"/>
-        </w:rPr>
-      </w:pPr>
-      <w:r>
-        <w:rPr>
-          <w:sz w:val="56"/>
-          <w:szCs w:val="56"/>
-          <w:lang w:val="it-IT"/>
-        </w:rPr>
-        <w:t>2</w:t>
-      </w:r>
-      <w:r>
-        <w:rPr>
-          <w:sz w:val="56"/>
-          <w:szCs w:val="56"/>
-          <w:lang w:val="it-IT"/>
-        </w:rPr>
-        <w:t>.SISTEMI CORRELATI</w:t>
-      </w:r>
-    </w:p>
-    <w:p>
-      <w:pPr>
-        <w:rPr>
-          <w:sz w:val="36"/>
-          <w:szCs w:val="36"/>
-          <w:lang w:val="it-IT"/>
-        </w:rPr>
-      </w:pPr>
+        <w:t xml:space="preserve"> </w:t>
+      </w:r>
+      <w:r>
+        <w:rPr>
+          <w:sz w:val="36"/>
+          <w:szCs w:val="36"/>
+          <w:lang w:val="it-IT"/>
+        </w:rPr>
+        <w:t xml:space="preserve">si appoggia a due sistemi esterni per espletare le sue funzionalità. Sul fronte della gestione dei dati dei prodotti alimentari si appoggia, tramite la sua API, a </w:t>
+      </w:r>
       <w:proofErr w:type="spellStart"/>
       <w:r>
         <w:rPr>
@@ -311,7 +335,7 @@
           <w:szCs w:val="36"/>
           <w:lang w:val="it-IT"/>
         </w:rPr>
-        <w:t>HealthyCart</w:t>
+        <w:t>OpenFoodFacts</w:t>
       </w:r>
       <w:proofErr w:type="spellEnd"/>
       <w:r>
@@ -320,15 +344,25 @@
           <w:szCs w:val="36"/>
           <w:lang w:val="it-IT"/>
         </w:rPr>
-        <w:t xml:space="preserve"> utilizza due sistemi esterni</w:t>
-      </w:r>
-      <w:r>
-        <w:rPr>
-          <w:sz w:val="36"/>
-          <w:szCs w:val="36"/>
-          <w:lang w:val="it-IT"/>
-        </w:rPr>
-        <w:t xml:space="preserve"> per le sue funzioni: </w:t>
+        <w:t>, un database open-source contenente un gran numero di prodotti alimentari, per un grande varietà di supermercati. Se da un lato è il miglior database per numero di prodotti inseriti, d’altro canto essendo riempito da utenti su base volontaria è molto spesso inaffidabile sia per quanto riguarda alcune informazioni sui prodotti meno conosciuti o di una marca particolare, sia per la qualità delle recensioni fornite (per esempio, capita che vi siano punteggi già forniti, ma senza valori nutrizionali).</w:t>
+      </w:r>
+    </w:p>
+    <w:p>
+      <w:pPr>
+        <w:rPr>
+          <w:sz w:val="36"/>
+          <w:szCs w:val="36"/>
+          <w:lang w:val="it-IT"/>
+        </w:rPr>
+      </w:pPr>
+      <w:r>
+        <w:rPr>
+          <w:sz w:val="36"/>
+          <w:szCs w:val="36"/>
+          <w:lang w:val="it-IT"/>
+        </w:rPr>
+        <w:lastRenderedPageBreak/>
+        <w:t xml:space="preserve">Per quanto concerne invece, la ricerca dei luoghi di interesse, in questo caso supermercati, per poter programmare una spesa si è deciso di utilizzare, sempre mediante la sua API, a </w:t>
       </w:r>
       <w:proofErr w:type="spellStart"/>
       <w:r>
@@ -337,7 +371,7 @@
           <w:szCs w:val="36"/>
           <w:lang w:val="it-IT"/>
         </w:rPr>
-        <w:t>OpenFoodFacts</w:t>
+        <w:t>Yelp</w:t>
       </w:r>
       <w:proofErr w:type="spellEnd"/>
       <w:r>
@@ -346,7 +380,7 @@
           <w:szCs w:val="36"/>
           <w:lang w:val="it-IT"/>
         </w:rPr>
-        <w:t xml:space="preserve">, un database online contenente prodotti alimentari e tutte le informazioni ad essi correlati, in modo da poterle ottenere e mettere a disposizione, e </w:t>
+        <w:t xml:space="preserve">, un sistema che fornisce qualunque tipo di attività commerciali ma anche attrazioni turistiche tramite una mappa e calcolando le distanze da punto a punto. Tra le numerose scelte disponibili, </w:t>
       </w:r>
       <w:proofErr w:type="spellStart"/>
       <w:r>
@@ -355,7 +389,7 @@
           <w:szCs w:val="36"/>
           <w:lang w:val="it-IT"/>
         </w:rPr>
-        <w:t>OpenStreetMap</w:t>
+        <w:t>Yelp</w:t>
       </w:r>
       <w:proofErr w:type="spellEnd"/>
       <w:r>
@@ -364,44 +398,147 @@
           <w:szCs w:val="36"/>
           <w:lang w:val="it-IT"/>
         </w:rPr>
-        <w:t xml:space="preserve"> per localizzare la propria posizione e poter calcolare i supermercati più vicini ad essa.</w:t>
-      </w:r>
-    </w:p>
-    <w:p>
-      <w:pPr>
-        <w:jc w:val="center"/>
-        <w:rPr>
-          <w:sz w:val="36"/>
-          <w:szCs w:val="36"/>
-          <w:lang w:val="it-IT"/>
-        </w:rPr>
-      </w:pPr>
-    </w:p>
-    <w:p>
-      <w:pPr>
-        <w:jc w:val="center"/>
-        <w:rPr>
-          <w:sz w:val="36"/>
-          <w:szCs w:val="36"/>
-          <w:lang w:val="it-IT"/>
-        </w:rPr>
-      </w:pPr>
-      <w:bookmarkStart w:id="0" w:name="_GoBack"/>
-      <w:bookmarkEnd w:id="0"/>
-    </w:p>
-    <w:p>
-      <w:pPr>
-        <w:jc w:val="center"/>
-        <w:rPr>
-          <w:sz w:val="36"/>
-          <w:szCs w:val="36"/>
-          <w:lang w:val="it-IT"/>
-        </w:rPr>
-      </w:pPr>
-    </w:p>
-    <w:p>
-      <w:pPr>
-        <w:jc w:val="center"/>
+        <w:t xml:space="preserve"> ha dimostrato di possedere la miglior qualità per le risposte fornite dalle varie interrogazioni, esaustive e precise. Purtroppo però </w:t>
+      </w:r>
+      <w:proofErr w:type="spellStart"/>
+      <w:r>
+        <w:rPr>
+          <w:sz w:val="36"/>
+          <w:szCs w:val="36"/>
+          <w:lang w:val="it-IT"/>
+        </w:rPr>
+        <w:t>Yelp</w:t>
+      </w:r>
+      <w:proofErr w:type="spellEnd"/>
+      <w:r>
+        <w:rPr>
+          <w:sz w:val="36"/>
+          <w:szCs w:val="36"/>
+          <w:lang w:val="it-IT"/>
+        </w:rPr>
+        <w:t xml:space="preserve"> </w:t>
+      </w:r>
+      <w:r>
+        <w:rPr>
+          <w:sz w:val="36"/>
+          <w:szCs w:val="36"/>
+          <w:lang w:val="it-IT"/>
+        </w:rPr>
+        <w:t>ha bisogno di una chiave API per poter essere utilizzata, il che limita il suo utilizzo (quantomeno gratuito) a 10.000 richieste al giorno, il che diventa un problema considerando il sistema a regime. Inoltre sembra avere problemi fuori dai grandi centri abitati, e molto spesso difetta di informazioni relative ai supermercati più recenti.</w:t>
+      </w:r>
+    </w:p>
+    <w:p>
+      <w:pPr>
+        <w:rPr>
+          <w:sz w:val="36"/>
+          <w:szCs w:val="36"/>
+          <w:lang w:val="it-IT"/>
+        </w:rPr>
+      </w:pPr>
+      <w:r>
+        <w:rPr>
+          <w:sz w:val="36"/>
+          <w:szCs w:val="36"/>
+          <w:lang w:val="it-IT"/>
+        </w:rPr>
+        <w:t xml:space="preserve">La gestione degli utenti e delle loro spese </w:t>
+      </w:r>
+      <w:proofErr w:type="spellStart"/>
+      <w:r>
+        <w:rPr>
+          <w:sz w:val="36"/>
+          <w:szCs w:val="36"/>
+          <w:lang w:val="it-IT"/>
+        </w:rPr>
+        <w:t>nonchè</w:t>
+      </w:r>
+      <w:proofErr w:type="spellEnd"/>
+      <w:r>
+        <w:rPr>
+          <w:sz w:val="36"/>
+          <w:szCs w:val="36"/>
+          <w:lang w:val="it-IT"/>
+        </w:rPr>
+        <w:t xml:space="preserve"> della pericolosità degli additivi dei prodotti è delegata a un database interno al sistema.</w:t>
+      </w:r>
+    </w:p>
+    <w:p>
+      <w:pPr>
+        <w:jc w:val="center"/>
+        <w:rPr>
+          <w:sz w:val="36"/>
+          <w:szCs w:val="36"/>
+          <w:lang w:val="it-IT"/>
+        </w:rPr>
+      </w:pPr>
+    </w:p>
+    <w:p>
+      <w:pPr>
+        <w:jc w:val="center"/>
+        <w:rPr>
+          <w:sz w:val="36"/>
+          <w:szCs w:val="36"/>
+          <w:lang w:val="it-IT"/>
+        </w:rPr>
+      </w:pPr>
+    </w:p>
+    <w:p>
+      <w:pPr>
+        <w:jc w:val="center"/>
+        <w:rPr>
+          <w:sz w:val="36"/>
+          <w:szCs w:val="36"/>
+          <w:lang w:val="it-IT"/>
+        </w:rPr>
+      </w:pPr>
+    </w:p>
+    <w:p>
+      <w:pPr>
+        <w:rPr>
+          <w:sz w:val="36"/>
+          <w:szCs w:val="36"/>
+          <w:lang w:val="it-IT"/>
+        </w:rPr>
+      </w:pPr>
+    </w:p>
+    <w:p>
+      <w:pPr>
+        <w:rPr>
+          <w:sz w:val="36"/>
+          <w:szCs w:val="36"/>
+          <w:lang w:val="it-IT"/>
+        </w:rPr>
+      </w:pPr>
+    </w:p>
+    <w:p>
+      <w:pPr>
+        <w:rPr>
+          <w:sz w:val="36"/>
+          <w:szCs w:val="36"/>
+          <w:lang w:val="it-IT"/>
+        </w:rPr>
+      </w:pPr>
+    </w:p>
+    <w:p>
+      <w:pPr>
+        <w:rPr>
+          <w:sz w:val="36"/>
+          <w:szCs w:val="36"/>
+          <w:lang w:val="it-IT"/>
+        </w:rPr>
+      </w:pPr>
+    </w:p>
+    <w:p>
+      <w:pPr>
+        <w:rPr>
+          <w:sz w:val="36"/>
+          <w:szCs w:val="36"/>
+          <w:lang w:val="it-IT"/>
+        </w:rPr>
+      </w:pPr>
+    </w:p>
+    <w:p>
+      <w:pPr>
         <w:rPr>
           <w:sz w:val="36"/>
           <w:szCs w:val="36"/>
@@ -460,13 +597,131 @@
           <w:lang w:val="en-GB"/>
         </w:rPr>
       </w:pPr>
-      <w:r>
-        <w:rPr>
-          <w:sz w:val="36"/>
-          <w:szCs w:val="36"/>
-          <w:lang w:val="en-GB"/>
-        </w:rPr>
-        <w:t>As a customer, I want to track my shopping cart, so that I can check during the shopping the products I have selected.</w:t>
+      <w:proofErr w:type="spellStart"/>
+      <w:r>
+        <w:rPr>
+          <w:sz w:val="36"/>
+          <w:szCs w:val="36"/>
+          <w:lang w:val="it-IT"/>
+        </w:rPr>
+        <w:t>As</w:t>
+      </w:r>
+      <w:proofErr w:type="spellEnd"/>
+      <w:r>
+        <w:rPr>
+          <w:sz w:val="36"/>
+          <w:szCs w:val="36"/>
+          <w:lang w:val="it-IT"/>
+        </w:rPr>
+        <w:t xml:space="preserve"> a </w:t>
+      </w:r>
+      <w:proofErr w:type="spellStart"/>
+      <w:r>
+        <w:rPr>
+          <w:sz w:val="36"/>
+          <w:szCs w:val="36"/>
+          <w:lang w:val="it-IT"/>
+        </w:rPr>
+        <w:t>customer</w:t>
+      </w:r>
+      <w:proofErr w:type="spellEnd"/>
+      <w:r>
+        <w:rPr>
+          <w:sz w:val="36"/>
+          <w:szCs w:val="36"/>
+          <w:lang w:val="it-IT"/>
+        </w:rPr>
+        <w:t xml:space="preserve">, I </w:t>
+      </w:r>
+      <w:proofErr w:type="spellStart"/>
+      <w:r>
+        <w:rPr>
+          <w:sz w:val="36"/>
+          <w:szCs w:val="36"/>
+          <w:lang w:val="it-IT"/>
+        </w:rPr>
+        <w:t>want</w:t>
+      </w:r>
+      <w:proofErr w:type="spellEnd"/>
+      <w:r>
+        <w:rPr>
+          <w:sz w:val="36"/>
+          <w:szCs w:val="36"/>
+          <w:lang w:val="it-IT"/>
+        </w:rPr>
+        <w:t xml:space="preserve"> to </w:t>
+      </w:r>
+      <w:proofErr w:type="spellStart"/>
+      <w:r>
+        <w:rPr>
+          <w:sz w:val="36"/>
+          <w:szCs w:val="36"/>
+          <w:lang w:val="it-IT"/>
+        </w:rPr>
+        <w:t>track</w:t>
+      </w:r>
+      <w:proofErr w:type="spellEnd"/>
+      <w:r>
+        <w:rPr>
+          <w:sz w:val="36"/>
+          <w:szCs w:val="36"/>
+          <w:lang w:val="it-IT"/>
+        </w:rPr>
+        <w:t xml:space="preserve"> </w:t>
+      </w:r>
+      <w:proofErr w:type="spellStart"/>
+      <w:r>
+        <w:rPr>
+          <w:sz w:val="36"/>
+          <w:szCs w:val="36"/>
+          <w:lang w:val="it-IT"/>
+        </w:rPr>
+        <w:t>my</w:t>
+      </w:r>
+      <w:proofErr w:type="spellEnd"/>
+      <w:r>
+        <w:rPr>
+          <w:sz w:val="36"/>
+          <w:szCs w:val="36"/>
+          <w:lang w:val="it-IT"/>
+        </w:rPr>
+        <w:t xml:space="preserve"> </w:t>
+      </w:r>
+      <w:proofErr w:type="spellStart"/>
+      <w:r>
+        <w:rPr>
+          <w:sz w:val="36"/>
+          <w:szCs w:val="36"/>
+          <w:lang w:val="it-IT"/>
+        </w:rPr>
+        <w:t>sho</w:t>
+      </w:r>
+      <w:proofErr w:type="spellEnd"/>
+      <w:r>
+        <w:rPr>
+          <w:sz w:val="36"/>
+          <w:szCs w:val="36"/>
+          <w:lang w:val="en-GB"/>
+        </w:rPr>
+        <w:t xml:space="preserve">pping cart, so that I </w:t>
+      </w:r>
+      <w:proofErr w:type="gramStart"/>
+      <w:r>
+        <w:rPr>
+          <w:sz w:val="36"/>
+          <w:szCs w:val="36"/>
+          <w:lang w:val="en-GB"/>
+        </w:rPr>
+        <w:t>can</w:t>
+      </w:r>
+      <w:proofErr w:type="gramEnd"/>
+      <w:r>
+        <w:rPr>
+          <w:sz w:val="36"/>
+          <w:szCs w:val="36"/>
+          <w:lang w:val="en-GB"/>
+        </w:rPr>
+        <w:t xml:space="preserve"> check during the shopping the products I have selected.</w:t>
       </w:r>
     </w:p>
     <w:p>
@@ -1017,35 +1272,55 @@
       </w:pPr>
       <w:r>
         <w:rPr>
-          <w:sz w:val="56"/>
-          <w:szCs w:val="56"/>
-          <w:lang w:val="en-GB"/>
-        </w:rPr>
-        <w:pict>
-          <v:shapetype id="_x0000_t75" coordsize="21600,21600" o:spt="75" o:preferrelative="t" path="m@4@5l@4@11@9@11@9@5xe" filled="f" stroked="f">
-            <v:stroke joinstyle="miter"/>
-            <v:formulas>
-              <v:f eqn="if lineDrawn pixelLineWidth 0"/>
-              <v:f eqn="sum @0 1 0"/>
-              <v:f eqn="sum 0 0 @1"/>
-              <v:f eqn="prod @2 1 2"/>
-              <v:f eqn="prod @3 21600 pixelWidth"/>
-              <v:f eqn="prod @3 21600 pixelHeight"/>
-              <v:f eqn="sum @0 0 1"/>
-              <v:f eqn="prod @6 1 2"/>
-              <v:f eqn="prod @7 21600 pixelWidth"/>
-              <v:f eqn="sum @8 21600 0"/>
-              <v:f eqn="prod @7 21600 pixelHeight"/>
-              <v:f eqn="sum @10 21600 0"/>
-            </v:formulas>
-            <v:path o:extrusionok="f" gradientshapeok="t" o:connecttype="rect"/>
-            <o:lock v:ext="edit" aspectratio="t"/>
-          </v:shapetype>
-          <v:shape id="_x0000_i1025" type="#_x0000_t75" style="width:490.5pt;height:481.5pt">
-            <v:imagedata r:id="rId6" o:title="UC_Diagram.drawio"/>
-          </v:shape>
-        </w:pict>
-      </w:r>
+          <w:noProof/>
+          <w:sz w:val="56"/>
+          <w:szCs w:val="56"/>
+          <w:lang w:val="it-IT" w:eastAsia="it-IT"/>
+        </w:rPr>
+        <w:drawing>
+          <wp:inline distT="0" distB="0" distL="0" distR="0">
+            <wp:extent cx="6259195" cy="5661071"/>
+            <wp:effectExtent l="0" t="0" r="8255" b="0"/>
+            <wp:docPr id="2" name="Immagine 2"/>
+            <wp:cNvGraphicFramePr>
+              <a:graphicFrameLocks xmlns:a="http://schemas.openxmlformats.org/drawingml/2006/main" noChangeAspect="1"/>
+            </wp:cNvGraphicFramePr>
+            <a:graphic xmlns:a="http://schemas.openxmlformats.org/drawingml/2006/main">
+              <a:graphicData uri="http://schemas.openxmlformats.org/drawingml/2006/picture">
+                <pic:pic xmlns:pic="http://schemas.openxmlformats.org/drawingml/2006/picture">
+                  <pic:nvPicPr>
+                    <pic:cNvPr id="2" name="UC_Diagram.drawio.png"/>
+                    <pic:cNvPicPr/>
+                  </pic:nvPicPr>
+                  <pic:blipFill>
+                    <a:blip r:embed="rId6">
+                      <a:extLst>
+                        <a:ext uri="{28A0092B-C50C-407E-A947-70E740481C1C}">
+                          <a14:useLocalDpi xmlns:a14="http://schemas.microsoft.com/office/drawing/2010/main" val="0"/>
+                        </a:ext>
+                      </a:extLst>
+                    </a:blip>
+                    <a:stretch>
+                      <a:fillRect/>
+                    </a:stretch>
+                  </pic:blipFill>
+                  <pic:spPr>
+                    <a:xfrm>
+                      <a:off x="0" y="0"/>
+                      <a:ext cx="6277023" cy="5677195"/>
+                    </a:xfrm>
+                    <a:prstGeom prst="rect">
+                      <a:avLst/>
+                    </a:prstGeom>
+                  </pic:spPr>
+                </pic:pic>
+              </a:graphicData>
+            </a:graphic>
+          </wp:inline>
+        </w:drawing>
+      </w:r>
+      <w:bookmarkStart w:id="0" w:name="_GoBack"/>
+      <w:bookmarkEnd w:id="0"/>
     </w:p>
     <w:sectPr>
       <w:pgSz w:w="11906" w:h="16838"/>

</xml_diff>

<commit_message>
Minor changes for delivering
</commit_message>
<xml_diff>
--- a/docx&pdf/HealthyCart.docx
+++ b/docx&pdf/HealthyCart.docx
@@ -597,131 +597,21 @@
           <w:lang w:val="en-GB"/>
         </w:rPr>
       </w:pPr>
-      <w:proofErr w:type="spellStart"/>
-      <w:r>
-        <w:rPr>
-          <w:sz w:val="36"/>
-          <w:szCs w:val="36"/>
-          <w:lang w:val="it-IT"/>
-        </w:rPr>
-        <w:t>As</w:t>
-      </w:r>
-      <w:proofErr w:type="spellEnd"/>
-      <w:r>
-        <w:rPr>
-          <w:sz w:val="36"/>
-          <w:szCs w:val="36"/>
-          <w:lang w:val="it-IT"/>
-        </w:rPr>
-        <w:t xml:space="preserve"> a </w:t>
-      </w:r>
-      <w:proofErr w:type="spellStart"/>
-      <w:r>
-        <w:rPr>
-          <w:sz w:val="36"/>
-          <w:szCs w:val="36"/>
-          <w:lang w:val="it-IT"/>
-        </w:rPr>
-        <w:t>customer</w:t>
-      </w:r>
-      <w:proofErr w:type="spellEnd"/>
-      <w:r>
-        <w:rPr>
-          <w:sz w:val="36"/>
-          <w:szCs w:val="36"/>
-          <w:lang w:val="it-IT"/>
-        </w:rPr>
-        <w:t xml:space="preserve">, I </w:t>
-      </w:r>
-      <w:proofErr w:type="spellStart"/>
-      <w:r>
-        <w:rPr>
-          <w:sz w:val="36"/>
-          <w:szCs w:val="36"/>
-          <w:lang w:val="it-IT"/>
-        </w:rPr>
-        <w:t>want</w:t>
-      </w:r>
-      <w:proofErr w:type="spellEnd"/>
-      <w:r>
-        <w:rPr>
-          <w:sz w:val="36"/>
-          <w:szCs w:val="36"/>
-          <w:lang w:val="it-IT"/>
-        </w:rPr>
-        <w:t xml:space="preserve"> to </w:t>
-      </w:r>
-      <w:proofErr w:type="spellStart"/>
-      <w:r>
-        <w:rPr>
-          <w:sz w:val="36"/>
-          <w:szCs w:val="36"/>
-          <w:lang w:val="it-IT"/>
-        </w:rPr>
-        <w:t>track</w:t>
-      </w:r>
-      <w:proofErr w:type="spellEnd"/>
-      <w:r>
-        <w:rPr>
-          <w:sz w:val="36"/>
-          <w:szCs w:val="36"/>
-          <w:lang w:val="it-IT"/>
-        </w:rPr>
-        <w:t xml:space="preserve"> </w:t>
-      </w:r>
-      <w:proofErr w:type="spellStart"/>
-      <w:r>
-        <w:rPr>
-          <w:sz w:val="36"/>
-          <w:szCs w:val="36"/>
-          <w:lang w:val="it-IT"/>
-        </w:rPr>
-        <w:t>my</w:t>
-      </w:r>
-      <w:proofErr w:type="spellEnd"/>
-      <w:r>
-        <w:rPr>
-          <w:sz w:val="36"/>
-          <w:szCs w:val="36"/>
-          <w:lang w:val="it-IT"/>
-        </w:rPr>
-        <w:t xml:space="preserve"> </w:t>
-      </w:r>
-      <w:proofErr w:type="spellStart"/>
-      <w:r>
-        <w:rPr>
-          <w:sz w:val="36"/>
-          <w:szCs w:val="36"/>
-          <w:lang w:val="it-IT"/>
-        </w:rPr>
-        <w:t>sho</w:t>
-      </w:r>
-      <w:proofErr w:type="spellEnd"/>
-      <w:r>
-        <w:rPr>
-          <w:sz w:val="36"/>
-          <w:szCs w:val="36"/>
-          <w:lang w:val="en-GB"/>
-        </w:rPr>
-        <w:t xml:space="preserve">pping cart, so that I </w:t>
-      </w:r>
-      <w:proofErr w:type="gramStart"/>
-      <w:r>
-        <w:rPr>
-          <w:sz w:val="36"/>
-          <w:szCs w:val="36"/>
-          <w:lang w:val="en-GB"/>
-        </w:rPr>
-        <w:t>can</w:t>
-      </w:r>
-      <w:proofErr w:type="gramEnd"/>
-      <w:r>
-        <w:rPr>
-          <w:sz w:val="36"/>
-          <w:szCs w:val="36"/>
-          <w:lang w:val="en-GB"/>
-        </w:rPr>
-        <w:t xml:space="preserve"> check during the shopping the products I have selected.</w:t>
+      <w:r>
+        <w:rPr>
+          <w:sz w:val="36"/>
+          <w:szCs w:val="36"/>
+          <w:lang w:val="en-GB"/>
+        </w:rPr>
+        <w:t>As a customer, I want to track my sho</w:t>
+      </w:r>
+      <w:r>
+        <w:rPr>
+          <w:sz w:val="36"/>
+          <w:szCs w:val="36"/>
+          <w:lang w:val="en-GB"/>
+        </w:rPr>
+        <w:t>pping cart, so that I can check during the shopping the products I have selected.</w:t>
       </w:r>
     </w:p>
     <w:p>
@@ -787,43 +677,23 @@
           <w:szCs w:val="36"/>
           <w:lang w:val="en-GB"/>
         </w:rPr>
-        <w:t xml:space="preserve">As a fitness </w:t>
-      </w:r>
-      <w:proofErr w:type="spellStart"/>
-      <w:r>
-        <w:rPr>
-          <w:sz w:val="36"/>
-          <w:szCs w:val="36"/>
-          <w:lang w:val="en-GB"/>
-        </w:rPr>
-        <w:t>salutist</w:t>
-      </w:r>
-      <w:proofErr w:type="spellEnd"/>
-      <w:r>
-        <w:rPr>
-          <w:sz w:val="36"/>
-          <w:szCs w:val="36"/>
-          <w:lang w:val="en-GB"/>
-        </w:rPr>
-        <w:t xml:space="preserve">, I want my shopping list to </w:t>
-      </w:r>
-      <w:proofErr w:type="gramStart"/>
-      <w:r>
-        <w:rPr>
-          <w:sz w:val="36"/>
-          <w:szCs w:val="36"/>
-          <w:lang w:val="en-GB"/>
-        </w:rPr>
-        <w:t>be evaluated</w:t>
-      </w:r>
-      <w:proofErr w:type="gramEnd"/>
-      <w:r>
-        <w:rPr>
-          <w:sz w:val="36"/>
-          <w:szCs w:val="36"/>
-          <w:lang w:val="en-GB"/>
-        </w:rPr>
-        <w:t>, so that I can make a healthier shop.</w:t>
+        <w:t>As a fitness salutist</w:t>
+      </w:r>
+      <w:r>
+        <w:rPr>
+          <w:sz w:val="36"/>
+          <w:szCs w:val="36"/>
+          <w:lang w:val="en-GB"/>
+        </w:rPr>
+        <w:t xml:space="preserve">, I want my shopping list to be </w:t>
+      </w:r>
+      <w:r>
+        <w:rPr>
+          <w:sz w:val="36"/>
+          <w:szCs w:val="36"/>
+          <w:lang w:val="en-GB"/>
+        </w:rPr>
+        <w:t>evaluated, so that I can make a healthier shop.</w:t>
       </w:r>
     </w:p>
     <w:p>
@@ -845,25 +715,7 @@
           <w:szCs w:val="36"/>
           <w:lang w:val="en-GB"/>
         </w:rPr>
-        <w:t xml:space="preserve">As a fitness </w:t>
-      </w:r>
-      <w:proofErr w:type="spellStart"/>
-      <w:r>
-        <w:rPr>
-          <w:sz w:val="36"/>
-          <w:szCs w:val="36"/>
-          <w:lang w:val="en-GB"/>
-        </w:rPr>
-        <w:t>salutist</w:t>
-      </w:r>
-      <w:proofErr w:type="spellEnd"/>
-      <w:r>
-        <w:rPr>
-          <w:sz w:val="36"/>
-          <w:szCs w:val="36"/>
-          <w:lang w:val="en-GB"/>
-        </w:rPr>
-        <w:t>, I want an easy way to compare similar products, so I can choose the healthiest one.</w:t>
+        <w:t>As a fitness salutist, I want an easy way to compare similar products, so I can choose the healthiest one.</w:t>
       </w:r>
     </w:p>
     <w:p>
@@ -975,23 +827,29 @@
           <w:lang w:val="en-US"/>
         </w:rPr>
       </w:pPr>
-      <w:proofErr w:type="gramStart"/>
       <w:r>
         <w:rPr>
           <w:sz w:val="56"/>
           <w:szCs w:val="56"/>
           <w:lang w:val="en-US"/>
         </w:rPr>
-        <w:t>4.REQUISITI</w:t>
-      </w:r>
-      <w:proofErr w:type="gramEnd"/>
+        <w:t>4.</w:t>
+      </w:r>
       <w:r>
         <w:rPr>
           <w:sz w:val="56"/>
           <w:szCs w:val="56"/>
           <w:lang w:val="en-US"/>
         </w:rPr>
-        <w:t xml:space="preserve"> FUNZIONALI</w:t>
+        <w:t xml:space="preserve"> </w:t>
+      </w:r>
+      <w:r>
+        <w:rPr>
+          <w:sz w:val="56"/>
+          <w:szCs w:val="56"/>
+          <w:lang w:val="en-US"/>
+        </w:rPr>
+        <w:t>REQUISITI FUNZIONALI</w:t>
       </w:r>
     </w:p>
     <w:p>
@@ -1014,25 +872,7 @@
           <w:szCs w:val="36"/>
           <w:lang w:val="en-GB"/>
         </w:rPr>
-        <w:t xml:space="preserve">The system shall provide a shopping cart that </w:t>
-      </w:r>
-      <w:proofErr w:type="gramStart"/>
-      <w:r>
-        <w:rPr>
-          <w:sz w:val="36"/>
-          <w:szCs w:val="36"/>
-          <w:lang w:val="en-GB"/>
-        </w:rPr>
-        <w:t>can be filled</w:t>
-      </w:r>
-      <w:proofErr w:type="gramEnd"/>
-      <w:r>
-        <w:rPr>
-          <w:sz w:val="36"/>
-          <w:szCs w:val="36"/>
-          <w:lang w:val="en-GB"/>
-        </w:rPr>
-        <w:t xml:space="preserve"> with products, which is consultable at any time, while shopping.</w:t>
+        <w:t>The system shall provide a shopping cart that can be filled with products, which is consultable at any time, while shopping.</w:t>
       </w:r>
     </w:p>
     <w:p>
@@ -1078,25 +918,7 @@
           <w:szCs w:val="36"/>
           <w:lang w:val="en-GB"/>
         </w:rPr>
-        <w:t xml:space="preserve">The system shall provide a list of supermarkets, which </w:t>
-      </w:r>
-      <w:proofErr w:type="gramStart"/>
-      <w:r>
-        <w:rPr>
-          <w:sz w:val="36"/>
-          <w:szCs w:val="36"/>
-          <w:lang w:val="en-GB"/>
-        </w:rPr>
-        <w:t>is sorted</w:t>
-      </w:r>
-      <w:proofErr w:type="gramEnd"/>
-      <w:r>
-        <w:rPr>
-          <w:sz w:val="36"/>
-          <w:szCs w:val="36"/>
-          <w:lang w:val="en-GB"/>
-        </w:rPr>
-        <w:t xml:space="preserve"> by distance from a given location.</w:t>
+        <w:t>The system shall provide a list of supermarkets, which is sorted by distance from a given location.</w:t>
       </w:r>
     </w:p>
     <w:p>
@@ -1232,23 +1054,31 @@
           <w:lang w:val="en-GB"/>
         </w:rPr>
       </w:pPr>
-      <w:proofErr w:type="gramStart"/>
-      <w:r>
-        <w:rPr>
-          <w:sz w:val="56"/>
-          <w:szCs w:val="56"/>
-          <w:lang w:val="en-GB"/>
-        </w:rPr>
-        <w:t>5.CASI</w:t>
-      </w:r>
-      <w:proofErr w:type="gramEnd"/>
-      <w:r>
-        <w:rPr>
-          <w:sz w:val="56"/>
-          <w:szCs w:val="56"/>
-          <w:lang w:val="en-GB"/>
-        </w:rPr>
-        <w:t xml:space="preserve"> D’USO</w:t>
+      <w:r>
+        <w:rPr>
+          <w:sz w:val="56"/>
+          <w:szCs w:val="56"/>
+          <w:lang w:val="en-GB"/>
+        </w:rPr>
+        <w:t>5.</w:t>
+      </w:r>
+      <w:r>
+        <w:rPr>
+          <w:sz w:val="56"/>
+          <w:szCs w:val="56"/>
+          <w:lang w:val="en-GB"/>
+        </w:rPr>
+        <w:t xml:space="preserve"> </w:t>
+      </w:r>
+      <w:bookmarkStart w:id="0" w:name="_GoBack"/>
+      <w:bookmarkEnd w:id="0"/>
+      <w:r>
+        <w:rPr>
+          <w:sz w:val="56"/>
+          <w:szCs w:val="56"/>
+          <w:lang w:val="en-GB"/>
+        </w:rPr>
+        <w:t>CASI D’USO</w:t>
       </w:r>
     </w:p>
     <w:p>
@@ -1319,8 +1149,6 @@
           </wp:inline>
         </w:drawing>
       </w:r>
-      <w:bookmarkStart w:id="0" w:name="_GoBack"/>
-      <w:bookmarkEnd w:id="0"/>
     </w:p>
     <w:sectPr>
       <w:pgSz w:w="11906" w:h="16838"/>

</xml_diff>